<commit_message>
Added confirmation code hashing
</commit_message>
<xml_diff>
--- a/Biblio/Docs/БД/Агент.docx
+++ b/Biblio/Docs/БД/Агент.docx
@@ -1,6 +1,6 @@
 
 <file path=word/document.xml><?xml version="1.0" encoding="utf-8"?>
-<w:document xmlns:wpc="http://schemas.microsoft.com/office/word/2010/wordprocessingCanvas" xmlns:cx="http://schemas.microsoft.com/office/drawing/2014/chartex" xmlns:cx1="http://schemas.microsoft.com/office/drawing/2015/9/8/chartex" xmlns:cx2="http://schemas.microsoft.com/office/drawing/2015/10/21/chartex" xmlns:cx3="http://schemas.microsoft.com/office/drawing/2016/5/9/chartex" xmlns:cx4="http://schemas.microsoft.com/office/drawing/2016/5/10/chartex" xmlns:cx5="http://schemas.microsoft.com/office/drawing/2016/5/11/chartex" xmlns:cx6="http://schemas.microsoft.com/office/drawing/2016/5/12/chartex" xmlns:cx7="http://schemas.microsoft.com/office/drawing/2016/5/13/chartex" xmlns:cx8="http://schemas.microsoft.com/office/drawing/2016/5/14/chartex" xmlns:mc="http://schemas.openxmlformats.org/markup-compatibility/2006" xmlns:aink="http://schemas.microsoft.com/office/drawing/2016/ink" xmlns:am3d="http://schemas.microsoft.com/office/drawing/2017/model3d" xmlns:o="urn:schemas-microsoft-com:office:office" xmlns:r="http://schemas.openxmlformats.org/officeDocument/2006/relationships" xmlns:m="http://schemas.openxmlformats.org/officeDocument/2006/math" xmlns:v="urn:schemas-microsoft-com:vml" xmlns:wp14="http://schemas.microsoft.com/office/word/2010/wordprocessingDrawing" xmlns:wp="http://schemas.openxmlformats.org/drawingml/2006/wordprocessingDrawing" xmlns:w10="urn:schemas-microsoft-com:office:word" xmlns:w="http://schemas.openxmlformats.org/wordprocessingml/2006/main" xmlns:w14="http://schemas.microsoft.com/office/word/2010/wordml" xmlns:w15="http://schemas.microsoft.com/office/word/2012/wordml" xmlns:w16cex="http://schemas.microsoft.com/office/word/2018/wordml/cex" xmlns:w16cid="http://schemas.microsoft.com/office/word/2016/wordml/cid" xmlns:w16="http://schemas.microsoft.com/office/word/2018/wordml" xmlns:w16sdtdh="http://schemas.microsoft.com/office/word/2020/wordml/sdtdatahash" xmlns:w16se="http://schemas.microsoft.com/office/word/2015/wordml/symex" xmlns:wpg="http://schemas.microsoft.com/office/word/2010/wordprocessingGroup" xmlns:wpi="http://schemas.microsoft.com/office/word/2010/wordprocessingInk" xmlns:wne="http://schemas.microsoft.com/office/word/2006/wordml" xmlns:wps="http://schemas.microsoft.com/office/word/2010/wordprocessingShape" mc:Ignorable="w14 w15 w16se w16cid w16 w16cex w16sdtdh wp14">
+<w:document xmlns:wpc="http://schemas.microsoft.com/office/word/2010/wordprocessingCanvas" xmlns:cx="http://schemas.microsoft.com/office/drawing/2014/chartex" xmlns:cx1="http://schemas.microsoft.com/office/drawing/2015/9/8/chartex" xmlns:cx2="http://schemas.microsoft.com/office/drawing/2015/10/21/chartex" xmlns:cx3="http://schemas.microsoft.com/office/drawing/2016/5/9/chartex" xmlns:cx4="http://schemas.microsoft.com/office/drawing/2016/5/10/chartex" xmlns:cx5="http://schemas.microsoft.com/office/drawing/2016/5/11/chartex" xmlns:cx6="http://schemas.microsoft.com/office/drawing/2016/5/12/chartex" xmlns:cx7="http://schemas.microsoft.com/office/drawing/2016/5/13/chartex" xmlns:cx8="http://schemas.microsoft.com/office/drawing/2016/5/14/chartex" xmlns:mc="http://schemas.openxmlformats.org/markup-compatibility/2006" xmlns:aink="http://schemas.microsoft.com/office/drawing/2016/ink" xmlns:am3d="http://schemas.microsoft.com/office/drawing/2017/model3d" xmlns:o="urn:schemas-microsoft-com:office:office" xmlns:r="http://schemas.openxmlformats.org/officeDocument/2006/relationships" xmlns:m="http://schemas.openxmlformats.org/officeDocument/2006/math" xmlns:v="urn:schemas-microsoft-com:vml" xmlns:wp14="http://schemas.microsoft.com/office/word/2010/wordprocessingDrawing" xmlns:wp="http://schemas.openxmlformats.org/drawingml/2006/wordprocessingDrawing" xmlns:w10="urn:schemas-microsoft-com:office:word" xmlns:w="http://schemas.openxmlformats.org/wordprocessingml/2006/main" xmlns:w14="http://schemas.microsoft.com/office/word/2010/wordml" xmlns:w15="http://schemas.microsoft.com/office/word/2012/wordml" xmlns:w16cex="http://schemas.microsoft.com/office/word/2018/wordml/cex" xmlns:w16cid="http://schemas.microsoft.com/office/word/2016/wordml/cid" xmlns:w16="http://schemas.microsoft.com/office/word/2018/wordml" xmlns:w16sdtdh="http://schemas.microsoft.com/office/word/2020/wordml/sdtdatahash" xmlns:w16se="http://schemas.microsoft.com/office/word/2015/wordml/symex" xmlns:wpg="http://schemas.microsoft.com/office/word/2010/wordprocessingGroup" xmlns:wpi="http://schemas.microsoft.com/office/word/2010/wordprocessingInk" xmlns:wne="http://schemas.microsoft.com/office/word/2006/wordml" xmlns:wps="http://schemas.microsoft.com/office/word/2010/wordprocessingShape" xmlns:a="http://schemas.openxmlformats.org/drawingml/2006/main" xmlns:pic="http://schemas.openxmlformats.org/drawingml/2006/picture" xmlns:a14="http://schemas.microsoft.com/office/drawing/2010/main" mc:Ignorable="w14 w15 w16se w16cid w16 w16cex w16sdtdh wp14">
   <w:body>
     <w:p>
       <w:r>
@@ -120,6 +120,12 @@
           <w:lang w:val="en-US"/>
         </w:rPr>
       </w:pPr>
+      <w:r>
+        <w:rPr>
+          <w:lang w:val="en-US"/>
+        </w:rPr>
+        <w:t>Очищает поля ConfirmationCode и ConfirmationCodeExpiration</w:t>
+      </w:r>
     </w:p>
     <w:p>
       <w:r>
@@ -418,9 +424,19 @@
     <w:p/>
     <w:p>
       <w:r>
+        <w:rPr/>
+        <w:t>Name</w:t>
+      </w:r>
+      <w:r>
+        <w:rPr/>
+        <w:t xml:space="preserve"> – </w:t>
+      </w:r>
+      <w:r>
+        <w:rPr/>
         <w:t>DeleteExpiredBan</w:t>
       </w:r>
     </w:p>
+    <w:p/>
     <w:p>
       <w:pPr>
         <w:rPr>
@@ -444,7 +460,51 @@
         <w:rPr>
           <w:lang w:val="en-US"/>
         </w:rPr>
-        <w:t>WHERE BanExpiration &lt;= GETDATE();</w:t>
+        <w:t xml:space="preserve">WHERE </w:t>
+      </w:r>
+      <w:r>
+        <w:rPr>
+          <w:lang w:val="en-US"/>
+        </w:rPr>
+        <w:t>BanExpiration</w:t>
+      </w:r>
+      <w:r>
+        <w:rPr>
+          <w:lang w:val="en-US"/>
+        </w:rPr>
+        <w:t xml:space="preserve"> &lt;= </w:t>
+      </w:r>
+      <w:r>
+        <w:rPr>
+          <w:lang w:val="en-US"/>
+        </w:rPr>
+        <w:t>GETDATE(</w:t>
+      </w:r>
+      <w:r>
+        <w:rPr>
+          <w:lang w:val="en-US"/>
+        </w:rPr>
+        <w:t>);</w:t>
+      </w:r>
+    </w:p>
+    <w:p>
+      <w:pPr>
+        <w:rPr>
+          <w:lang w:val="en-US"/>
+        </w:rPr>
+      </w:pPr>
+    </w:p>
+    <w:p>
+      <w:pPr>
+        <w:rPr>
+          <w:lang w:val="en-US"/>
+        </w:rPr>
+      </w:pPr>
+      <w:r>
+        <w:rPr>
+          <w:lang w:val="en-US"/>
+        </w:rPr>
+        <w:t>Every10Seconds</w:t>
       </w:r>
     </w:p>
     <w:p>
@@ -496,7 +556,7 @@
       </w:r>
     </w:p>
     <w:sectPr>
-      <w:pgSz w:w="11906" w:h="16838"/>
+      <w:pgSz w:w="11906" w:h="16838" w:orient="portrait"/>
       <w:pgMar w:top="1134" w:right="850" w:bottom="1134" w:left="1701" w:header="708" w:footer="708" w:gutter="0"/>
       <w:cols w:space="708"/>
       <w:docGrid w:linePitch="360"/>
@@ -510,7 +570,7 @@
   <w:docDefaults>
     <w:rPrDefault>
       <w:rPr>
-        <w:rFonts w:asciiTheme="minorHAnsi" w:eastAsiaTheme="minorHAnsi" w:hAnsiTheme="minorHAnsi" w:cstheme="minorBidi"/>
+        <w:rFonts w:asciiTheme="minorHAnsi" w:hAnsiTheme="minorHAnsi" w:eastAsiaTheme="minorHAnsi" w:cstheme="minorBidi"/>
         <w:kern w:val="2"/>
         <w:sz w:val="22"/>
         <w:szCs w:val="22"/>
@@ -527,14 +587,14 @@
   <w:latentStyles w:defLockedState="0" w:defUIPriority="99" w:defSemiHidden="0" w:defUnhideWhenUsed="0" w:defQFormat="0" w:count="376">
     <w:lsdException w:name="Normal" w:uiPriority="0" w:qFormat="1"/>
     <w:lsdException w:name="heading 1" w:uiPriority="9" w:qFormat="1"/>
-    <w:lsdException w:name="heading 2" w:semiHidden="1" w:uiPriority="9" w:unhideWhenUsed="1" w:qFormat="1"/>
-    <w:lsdException w:name="heading 3" w:semiHidden="1" w:uiPriority="9" w:unhideWhenUsed="1" w:qFormat="1"/>
-    <w:lsdException w:name="heading 4" w:semiHidden="1" w:uiPriority="9" w:unhideWhenUsed="1" w:qFormat="1"/>
-    <w:lsdException w:name="heading 5" w:semiHidden="1" w:uiPriority="9" w:unhideWhenUsed="1" w:qFormat="1"/>
-    <w:lsdException w:name="heading 6" w:semiHidden="1" w:uiPriority="9" w:unhideWhenUsed="1" w:qFormat="1"/>
-    <w:lsdException w:name="heading 7" w:semiHidden="1" w:uiPriority="9" w:unhideWhenUsed="1" w:qFormat="1"/>
-    <w:lsdException w:name="heading 8" w:semiHidden="1" w:uiPriority="9" w:unhideWhenUsed="1" w:qFormat="1"/>
-    <w:lsdException w:name="heading 9" w:semiHidden="1" w:uiPriority="9" w:unhideWhenUsed="1" w:qFormat="1"/>
+    <w:lsdException w:name="heading 2" w:uiPriority="9" w:semiHidden="1" w:unhideWhenUsed="1" w:qFormat="1"/>
+    <w:lsdException w:name="heading 3" w:uiPriority="9" w:semiHidden="1" w:unhideWhenUsed="1" w:qFormat="1"/>
+    <w:lsdException w:name="heading 4" w:uiPriority="9" w:semiHidden="1" w:unhideWhenUsed="1" w:qFormat="1"/>
+    <w:lsdException w:name="heading 5" w:uiPriority="9" w:semiHidden="1" w:unhideWhenUsed="1" w:qFormat="1"/>
+    <w:lsdException w:name="heading 6" w:uiPriority="9" w:semiHidden="1" w:unhideWhenUsed="1" w:qFormat="1"/>
+    <w:lsdException w:name="heading 7" w:uiPriority="9" w:semiHidden="1" w:unhideWhenUsed="1" w:qFormat="1"/>
+    <w:lsdException w:name="heading 8" w:uiPriority="9" w:semiHidden="1" w:unhideWhenUsed="1" w:qFormat="1"/>
+    <w:lsdException w:name="heading 9" w:uiPriority="9" w:semiHidden="1" w:unhideWhenUsed="1" w:qFormat="1"/>
     <w:lsdException w:name="index 1" w:semiHidden="1" w:unhideWhenUsed="1"/>
     <w:lsdException w:name="index 2" w:semiHidden="1" w:unhideWhenUsed="1"/>
     <w:lsdException w:name="index 3" w:semiHidden="1" w:unhideWhenUsed="1"/>
@@ -544,22 +604,22 @@
     <w:lsdException w:name="index 7" w:semiHidden="1" w:unhideWhenUsed="1"/>
     <w:lsdException w:name="index 8" w:semiHidden="1" w:unhideWhenUsed="1"/>
     <w:lsdException w:name="index 9" w:semiHidden="1" w:unhideWhenUsed="1"/>
-    <w:lsdException w:name="toc 1" w:semiHidden="1" w:uiPriority="39" w:unhideWhenUsed="1"/>
-    <w:lsdException w:name="toc 2" w:semiHidden="1" w:uiPriority="39" w:unhideWhenUsed="1"/>
-    <w:lsdException w:name="toc 3" w:semiHidden="1" w:uiPriority="39" w:unhideWhenUsed="1"/>
-    <w:lsdException w:name="toc 4" w:semiHidden="1" w:uiPriority="39" w:unhideWhenUsed="1"/>
-    <w:lsdException w:name="toc 5" w:semiHidden="1" w:uiPriority="39" w:unhideWhenUsed="1"/>
-    <w:lsdException w:name="toc 6" w:semiHidden="1" w:uiPriority="39" w:unhideWhenUsed="1"/>
-    <w:lsdException w:name="toc 7" w:semiHidden="1" w:uiPriority="39" w:unhideWhenUsed="1"/>
-    <w:lsdException w:name="toc 8" w:semiHidden="1" w:uiPriority="39" w:unhideWhenUsed="1"/>
-    <w:lsdException w:name="toc 9" w:semiHidden="1" w:uiPriority="39" w:unhideWhenUsed="1"/>
+    <w:lsdException w:name="toc 1" w:uiPriority="39" w:semiHidden="1" w:unhideWhenUsed="1"/>
+    <w:lsdException w:name="toc 2" w:uiPriority="39" w:semiHidden="1" w:unhideWhenUsed="1"/>
+    <w:lsdException w:name="toc 3" w:uiPriority="39" w:semiHidden="1" w:unhideWhenUsed="1"/>
+    <w:lsdException w:name="toc 4" w:uiPriority="39" w:semiHidden="1" w:unhideWhenUsed="1"/>
+    <w:lsdException w:name="toc 5" w:uiPriority="39" w:semiHidden="1" w:unhideWhenUsed="1"/>
+    <w:lsdException w:name="toc 6" w:uiPriority="39" w:semiHidden="1" w:unhideWhenUsed="1"/>
+    <w:lsdException w:name="toc 7" w:uiPriority="39" w:semiHidden="1" w:unhideWhenUsed="1"/>
+    <w:lsdException w:name="toc 8" w:uiPriority="39" w:semiHidden="1" w:unhideWhenUsed="1"/>
+    <w:lsdException w:name="toc 9" w:uiPriority="39" w:semiHidden="1" w:unhideWhenUsed="1"/>
     <w:lsdException w:name="Normal Indent" w:semiHidden="1" w:unhideWhenUsed="1"/>
     <w:lsdException w:name="footnote text" w:semiHidden="1" w:unhideWhenUsed="1"/>
     <w:lsdException w:name="annotation text" w:semiHidden="1" w:unhideWhenUsed="1"/>
     <w:lsdException w:name="header" w:semiHidden="1" w:unhideWhenUsed="1"/>
     <w:lsdException w:name="footer" w:semiHidden="1" w:unhideWhenUsed="1"/>
     <w:lsdException w:name="index heading" w:semiHidden="1" w:unhideWhenUsed="1"/>
-    <w:lsdException w:name="caption" w:semiHidden="1" w:uiPriority="35" w:unhideWhenUsed="1" w:qFormat="1"/>
+    <w:lsdException w:name="caption" w:uiPriority="35" w:semiHidden="1" w:unhideWhenUsed="1" w:qFormat="1"/>
     <w:lsdException w:name="table of figures" w:semiHidden="1" w:unhideWhenUsed="1"/>
     <w:lsdException w:name="envelope address" w:semiHidden="1" w:unhideWhenUsed="1"/>
     <w:lsdException w:name="envelope return" w:semiHidden="1" w:unhideWhenUsed="1"/>
@@ -590,7 +650,7 @@
     <w:lsdException w:name="Title" w:uiPriority="10" w:qFormat="1"/>
     <w:lsdException w:name="Closing" w:semiHidden="1" w:unhideWhenUsed="1"/>
     <w:lsdException w:name="Signature" w:semiHidden="1" w:unhideWhenUsed="1"/>
-    <w:lsdException w:name="Default Paragraph Font" w:semiHidden="1" w:uiPriority="1" w:unhideWhenUsed="1"/>
+    <w:lsdException w:name="Default Paragraph Font" w:uiPriority="1" w:semiHidden="1" w:unhideWhenUsed="1"/>
     <w:lsdException w:name="Body Text" w:semiHidden="1" w:unhideWhenUsed="1"/>
     <w:lsdException w:name="Body Text Indent" w:semiHidden="1" w:unhideWhenUsed="1"/>
     <w:lsdException w:name="List Continue" w:semiHidden="1" w:unhideWhenUsed="1"/>
@@ -790,8 +850,8 @@
     <w:lsdException w:name="Subtle Reference" w:uiPriority="31" w:qFormat="1"/>
     <w:lsdException w:name="Intense Reference" w:uiPriority="32" w:qFormat="1"/>
     <w:lsdException w:name="Book Title" w:uiPriority="33" w:qFormat="1"/>
-    <w:lsdException w:name="Bibliography" w:semiHidden="1" w:uiPriority="37" w:unhideWhenUsed="1"/>
-    <w:lsdException w:name="TOC Heading" w:semiHidden="1" w:uiPriority="39" w:unhideWhenUsed="1" w:qFormat="1"/>
+    <w:lsdException w:name="Bibliography" w:uiPriority="37" w:semiHidden="1" w:unhideWhenUsed="1"/>
+    <w:lsdException w:name="TOC Heading" w:uiPriority="39" w:semiHidden="1" w:unhideWhenUsed="1" w:qFormat="1"/>
     <w:lsdException w:name="Plain Table 1" w:uiPriority="41"/>
     <w:lsdException w:name="Plain Table 2" w:uiPriority="42"/>
     <w:lsdException w:name="Plain Table 3" w:uiPriority="43"/>
@@ -902,17 +962,17 @@
     <w:lsdException w:name="Unresolved Mention" w:semiHidden="1" w:unhideWhenUsed="1"/>
     <w:lsdException w:name="Smart Link" w:semiHidden="1" w:unhideWhenUsed="1"/>
   </w:latentStyles>
-  <w:style w:type="paragraph" w:default="1" w:styleId="a">
+  <w:style w:type="paragraph" w:styleId="a" w:default="1">
     <w:name w:val="Normal"/>
     <w:qFormat/>
   </w:style>
-  <w:style w:type="character" w:default="1" w:styleId="a0">
+  <w:style w:type="character" w:styleId="a0" w:default="1">
     <w:name w:val="Default Paragraph Font"/>
     <w:uiPriority w:val="1"/>
     <w:semiHidden/>
     <w:unhideWhenUsed/>
   </w:style>
-  <w:style w:type="table" w:default="1" w:styleId="a1">
+  <w:style w:type="table" w:styleId="a1" w:default="1">
     <w:name w:val="Normal Table"/>
     <w:uiPriority w:val="99"/>
     <w:semiHidden/>
@@ -927,7 +987,7 @@
       </w:tblCellMar>
     </w:tblPr>
   </w:style>
-  <w:style w:type="numbering" w:default="1" w:styleId="a2">
+  <w:style w:type="numbering" w:styleId="a2" w:default="1">
     <w:name w:val="No List"/>
     <w:uiPriority w:val="99"/>
     <w:semiHidden/>
@@ -937,7 +997,7 @@
 </file>
 
 <file path=word/theme/theme1.xml><?xml version="1.0" encoding="utf-8"?>
-<a:theme xmlns:a="http://schemas.openxmlformats.org/drawingml/2006/main" name="Тема Office">
+<a:theme xmlns:a="http://schemas.openxmlformats.org/drawingml/2006/main" xmlns:thm15="http://schemas.microsoft.com/office/thememl/2012/main" name="Тема Office">
   <a:themeElements>
     <a:clrScheme name="Стандартная">
       <a:dk1>

</xml_diff>